<commit_message>
mo ta do an QT Loading
</commit_message>
<xml_diff>
--- a/report/NhomD_BCQT_Web2.docx
+++ b/report/NhomD_BCQT_Web2.docx
@@ -6491,27 +6491,14 @@
       <w:r>
         <w:t xml:space="preserve">Hình </w:t>
       </w:r>
-      <w:r>
-        <w:fldChar w:fldCharType="begin"/>
-      </w:r>
-      <w:r>
-        <w:instrText xml:space="preserve"> SEQ Hình \* ARABIC </w:instrText>
-      </w:r>
-      <w:r>
-        <w:fldChar w:fldCharType="separate"/>
-      </w:r>
-      <w:r>
-        <w:rPr>
-          <w:noProof/>
-        </w:rPr>
-        <w:t>1</w:t>
-      </w:r>
-      <w:r>
-        <w:rPr>
-          <w:noProof/>
-        </w:rPr>
-        <w:fldChar w:fldCharType="end"/>
-      </w:r>
+      <w:fldSimple w:instr=" SEQ Hình \* ARABIC ">
+        <w:r>
+          <w:rPr>
+            <w:noProof/>
+          </w:rPr>
+          <w:t>1</w:t>
+        </w:r>
+      </w:fldSimple>
       <w:r>
         <w:t>. Testdox cho function sumb.</w:t>
       </w:r>
@@ -9039,27 +9026,14 @@
       <w:r>
         <w:t xml:space="preserve">Hình </w:t>
       </w:r>
-      <w:r>
-        <w:fldChar w:fldCharType="begin"/>
-      </w:r>
-      <w:r>
-        <w:instrText xml:space="preserve"> SEQ Hình \* ARABIC </w:instrText>
-      </w:r>
-      <w:r>
-        <w:fldChar w:fldCharType="separate"/>
-      </w:r>
-      <w:r>
-        <w:rPr>
-          <w:noProof/>
-        </w:rPr>
-        <w:t>2</w:t>
-      </w:r>
-      <w:r>
-        <w:rPr>
-          <w:noProof/>
-        </w:rPr>
-        <w:fldChar w:fldCharType="end"/>
-      </w:r>
+      <w:fldSimple w:instr=" SEQ Hình \* ARABIC ">
+        <w:r>
+          <w:rPr>
+            <w:noProof/>
+          </w:rPr>
+          <w:t>2</w:t>
+        </w:r>
+      </w:fldSimple>
       <w:r>
         <w:t xml:space="preserve">. </w:t>
       </w:r>
@@ -10290,27 +10264,14 @@
       <w:r>
         <w:t xml:space="preserve">Hình </w:t>
       </w:r>
-      <w:r>
-        <w:fldChar w:fldCharType="begin"/>
-      </w:r>
-      <w:r>
-        <w:instrText xml:space="preserve"> SEQ Hình \* ARABIC </w:instrText>
-      </w:r>
-      <w:r>
-        <w:fldChar w:fldCharType="separate"/>
-      </w:r>
-      <w:r>
-        <w:rPr>
-          <w:noProof/>
-        </w:rPr>
-        <w:t>3</w:t>
-      </w:r>
-      <w:r>
-        <w:rPr>
-          <w:noProof/>
-        </w:rPr>
-        <w:fldChar w:fldCharType="end"/>
-      </w:r>
+      <w:fldSimple w:instr=" SEQ Hình \* ARABIC ">
+        <w:r>
+          <w:rPr>
+            <w:noProof/>
+          </w:rPr>
+          <w:t>3</w:t>
+        </w:r>
+      </w:fldSimple>
       <w:r>
         <w:t xml:space="preserve">. </w:t>
       </w:r>
@@ -12337,27 +12298,14 @@
       <w:r>
         <w:t xml:space="preserve">Hình </w:t>
       </w:r>
-      <w:r>
-        <w:fldChar w:fldCharType="begin"/>
-      </w:r>
-      <w:r>
-        <w:instrText xml:space="preserve"> SEQ Hình \* ARABIC </w:instrText>
-      </w:r>
-      <w:r>
-        <w:fldChar w:fldCharType="separate"/>
-      </w:r>
-      <w:r>
-        <w:rPr>
-          <w:noProof/>
-        </w:rPr>
-        <w:t>4</w:t>
-      </w:r>
-      <w:r>
-        <w:rPr>
-          <w:noProof/>
-        </w:rPr>
-        <w:fldChar w:fldCharType="end"/>
-      </w:r>
+      <w:fldSimple w:instr=" SEQ Hình \* ARABIC ">
+        <w:r>
+          <w:rPr>
+            <w:noProof/>
+          </w:rPr>
+          <w:t>4</w:t>
+        </w:r>
+      </w:fldSimple>
       <w:r>
         <w:t>.</w:t>
       </w:r>
@@ -15130,27 +15078,14 @@
       <w:r>
         <w:t xml:space="preserve">Hình </w:t>
       </w:r>
-      <w:r>
-        <w:fldChar w:fldCharType="begin"/>
-      </w:r>
-      <w:r>
-        <w:instrText xml:space="preserve"> SEQ Hình \* ARABIC </w:instrText>
-      </w:r>
-      <w:r>
-        <w:fldChar w:fldCharType="separate"/>
-      </w:r>
-      <w:r>
-        <w:rPr>
-          <w:noProof/>
-        </w:rPr>
-        <w:t>5</w:t>
-      </w:r>
-      <w:r>
-        <w:rPr>
-          <w:noProof/>
-        </w:rPr>
-        <w:fldChar w:fldCharType="end"/>
-      </w:r>
+      <w:fldSimple w:instr=" SEQ Hình \* ARABIC ">
+        <w:r>
+          <w:rPr>
+            <w:noProof/>
+          </w:rPr>
+          <w:t>5</w:t>
+        </w:r>
+      </w:fldSimple>
       <w:r>
         <w:t xml:space="preserve">. </w:t>
       </w:r>
@@ -19388,6 +19323,7 @@
           <w:szCs w:val="40"/>
           <w:lang w:eastAsia="en-US"/>
         </w:rPr>
+        <w:lastRenderedPageBreak/>
         <w:drawing>
           <wp:inline distT="0" distB="0" distL="0" distR="0" wp14:anchorId="5A2F5386" wp14:editId="64A42148">
             <wp:extent cx="3000794" cy="4105848"/>
@@ -20651,6 +20587,7 @@
           <w:sz w:val="40"/>
           <w:szCs w:val="40"/>
         </w:rPr>
+        <w:lastRenderedPageBreak/>
         <w:drawing>
           <wp:inline distT="0" distB="0" distL="0" distR="0" wp14:anchorId="75A12953" wp14:editId="7F3117A4">
             <wp:extent cx="6116320" cy="3393440"/>
@@ -21729,11 +21666,7 @@
               </w:rPr>
             </w:pPr>
             <w:r>
-              <w:t xml:space="preserve">Kiểm tra param chuyền </w:t>
-            </w:r>
-            <w:r>
-              <w:lastRenderedPageBreak/>
-              <w:t>vào lấy bank là kiểu object</w:t>
+              <w:t>Kiểm tra param chuyền vào lấy bank là kiểu object</w:t>
             </w:r>
           </w:p>
         </w:tc>
@@ -21765,7 +21698,6 @@
                 <w:sz w:val="26"/>
                 <w:szCs w:val="26"/>
               </w:rPr>
-              <w:lastRenderedPageBreak/>
               <w:t>8</w:t>
             </w:r>
           </w:p>
@@ -21966,7 +21898,11 @@
               </w:rPr>
             </w:pPr>
             <w:r>
-              <w:t>Kiểm tra lấy tất cả bank bằng keyword kiểu empty</w:t>
+              <w:t xml:space="preserve">Kiểm tra lấy tất cả bank bằng keyword kiểu </w:t>
+            </w:r>
+            <w:r>
+              <w:lastRenderedPageBreak/>
+              <w:t>empty</w:t>
             </w:r>
           </w:p>
         </w:tc>
@@ -21998,6 +21934,7 @@
                 <w:sz w:val="26"/>
                 <w:szCs w:val="26"/>
               </w:rPr>
+              <w:lastRenderedPageBreak/>
               <w:t>10</w:t>
             </w:r>
           </w:p>
@@ -23552,6 +23489,7 @@
                 <w:sz w:val="26"/>
                 <w:szCs w:val="26"/>
               </w:rPr>
+              <w:lastRenderedPageBreak/>
               <w:t>5</w:t>
             </w:r>
           </w:p>
@@ -25080,7 +25018,11 @@
               </w:rPr>
             </w:pPr>
             <w:r>
-              <w:t>Kiểm tra tìm user name và email keyword kiểu object</w:t>
+              <w:t xml:space="preserve">Kiểm tra tìm user name </w:t>
+            </w:r>
+            <w:r>
+              <w:lastRenderedPageBreak/>
+              <w:t>và email keyword kiểu object</w:t>
             </w:r>
           </w:p>
         </w:tc>
@@ -25112,6 +25054,7 @@
                 <w:sz w:val="26"/>
                 <w:szCs w:val="26"/>
               </w:rPr>
+              <w:lastRenderedPageBreak/>
               <w:t>7</w:t>
             </w:r>
           </w:p>
@@ -25684,7 +25627,6 @@
           <w:sz w:val="26"/>
           <w:szCs w:val="26"/>
         </w:rPr>
-        <w:lastRenderedPageBreak/>
         <w:t>Trong thời buổi công nghệ hiện nay, việc chia sẻ thông tin là rất quan trọng. Những vấn đề trong cuộc sống khó khăn càng khiến người ta mệt mỏi và cần người tâm sự. Ứng dụng được tạo ra giúp các bạn chia sẻ và giải tỏa những điều trong lòng, những niềm vui, nỗi buồn một cách hoàn toàn ẩn danh, hoàn toàn bảo mật. Chia sẻ và kết nối cùng những người khác.</w:t>
       </w:r>
     </w:p>
@@ -25776,6 +25718,7 @@
           <w:sz w:val="26"/>
           <w:szCs w:val="26"/>
         </w:rPr>
+        <w:lastRenderedPageBreak/>
         <w:t xml:space="preserve">ReactJs là một thư viện viết bằng </w:t>
       </w:r>
       <w:r>
@@ -26023,7 +25966,6 @@
           <w:noProof/>
           <w:lang w:eastAsia="en-US"/>
         </w:rPr>
-        <w:lastRenderedPageBreak/>
         <w:drawing>
           <wp:inline distT="0" distB="0" distL="0" distR="0" wp14:anchorId="281B9E05" wp14:editId="4689E894">
             <wp:extent cx="4044788" cy="2890412"/>
@@ -26138,6 +26080,7 @@
           <w:sz w:val="26"/>
           <w:szCs w:val="26"/>
         </w:rPr>
+        <w:lastRenderedPageBreak/>
         <w:t>3.1.3. NextJS là gì?</w:t>
       </w:r>
       <w:bookmarkEnd w:id="16"/>
@@ -28142,6 +28085,300 @@
           <w:szCs w:val="26"/>
         </w:rPr>
       </w:pPr>
+      <w:r>
+        <w:rPr>
+          <w:sz w:val="26"/>
+          <w:szCs w:val="26"/>
+        </w:rPr>
+        <w:t xml:space="preserve">Để có thể xử lý được loading ở đây chúng ta sẽ dùng Redux để xử lý đầu tiên chúng ta vào </w:t>
+      </w:r>
+      <w:r>
+        <w:rPr>
+          <w:sz w:val="26"/>
+          <w:szCs w:val="26"/>
+        </w:rPr>
+        <w:t>commonReducer để set state loading bằng false và tạo 2 case action START_LOADING VÀ STOP_LOADING để có thể thay đổi giá trị của loading khi chúng ta gọi làm để chạy action.</w:t>
+      </w:r>
+    </w:p>
+    <w:p>
+      <w:pPr>
+        <w:rPr>
+          <w:sz w:val="26"/>
+          <w:szCs w:val="26"/>
+        </w:rPr>
+      </w:pPr>
+    </w:p>
+    <w:p>
+      <w:pPr>
+        <w:rPr>
+          <w:sz w:val="26"/>
+          <w:szCs w:val="26"/>
+        </w:rPr>
+      </w:pPr>
+      <w:r>
+        <w:rPr>
+          <w:noProof/>
+          <w:sz w:val="26"/>
+          <w:szCs w:val="26"/>
+        </w:rPr>
+        <w:drawing>
+          <wp:inline distT="0" distB="0" distL="0" distR="0" wp14:anchorId="728E4CA6" wp14:editId="4246D9B1">
+            <wp:extent cx="6116320" cy="2503170"/>
+            <wp:effectExtent l="0" t="0" r="0" b="0"/>
+            <wp:docPr id="2" name="Picture 2"/>
+            <wp:cNvGraphicFramePr>
+              <a:graphicFrameLocks xmlns:a="http://schemas.openxmlformats.org/drawingml/2006/main" noChangeAspect="1"/>
+            </wp:cNvGraphicFramePr>
+            <a:graphic xmlns:a="http://schemas.openxmlformats.org/drawingml/2006/main">
+              <a:graphicData uri="http://schemas.openxmlformats.org/drawingml/2006/picture">
+                <pic:pic xmlns:pic="http://schemas.openxmlformats.org/drawingml/2006/picture">
+                  <pic:nvPicPr>
+                    <pic:cNvPr id="2" name="Picture 2"/>
+                    <pic:cNvPicPr/>
+                  </pic:nvPicPr>
+                  <pic:blipFill>
+                    <a:blip r:embed="rId35">
+                      <a:extLst>
+                        <a:ext uri="{28A0092B-C50C-407E-A947-70E740481C1C}">
+                          <a14:useLocalDpi xmlns:a14="http://schemas.microsoft.com/office/drawing/2010/main" val="0"/>
+                        </a:ext>
+                      </a:extLst>
+                    </a:blip>
+                    <a:stretch>
+                      <a:fillRect/>
+                    </a:stretch>
+                  </pic:blipFill>
+                  <pic:spPr>
+                    <a:xfrm>
+                      <a:off x="0" y="0"/>
+                      <a:ext cx="6116320" cy="2503170"/>
+                    </a:xfrm>
+                    <a:prstGeom prst="rect">
+                      <a:avLst/>
+                    </a:prstGeom>
+                  </pic:spPr>
+                </pic:pic>
+              </a:graphicData>
+            </a:graphic>
+          </wp:inline>
+        </w:drawing>
+      </w:r>
+    </w:p>
+    <w:p>
+      <w:pPr>
+        <w:rPr>
+          <w:sz w:val="26"/>
+          <w:szCs w:val="26"/>
+        </w:rPr>
+      </w:pPr>
+      <w:r>
+        <w:rPr>
+          <w:sz w:val="26"/>
+          <w:szCs w:val="26"/>
+        </w:rPr>
+        <w:t>Sau khi đã thêm xong commonReducer thì chúng ta sẽ đem sử lý này để gắn vào những nơi có gọi API để</w:t>
+      </w:r>
+      <w:r>
+        <w:rPr>
+          <w:sz w:val="26"/>
+          <w:szCs w:val="26"/>
+        </w:rPr>
+        <w:t xml:space="preserve"> </w:t>
+      </w:r>
+      <w:r>
+        <w:rPr>
+          <w:sz w:val="26"/>
+          <w:szCs w:val="26"/>
+        </w:rPr>
+        <w:t>hiển thị</w:t>
+      </w:r>
+      <w:r>
+        <w:rPr>
+          <w:sz w:val="26"/>
+          <w:szCs w:val="26"/>
+        </w:rPr>
+        <w:t xml:space="preserve"> </w:t>
+      </w:r>
+      <w:r>
+        <w:rPr>
+          <w:sz w:val="26"/>
+          <w:szCs w:val="26"/>
+        </w:rPr>
+        <w:t>loading</w:t>
+      </w:r>
+      <w:r>
+        <w:rPr>
+          <w:sz w:val="26"/>
+          <w:szCs w:val="26"/>
+        </w:rPr>
+        <w:t xml:space="preserve"> </w:t>
+      </w:r>
+      <w:r>
+        <w:rPr>
+          <w:sz w:val="26"/>
+          <w:szCs w:val="26"/>
+        </w:rPr>
+        <w:t xml:space="preserve">trong thời gian gọi API </w:t>
+      </w:r>
+    </w:p>
+    <w:p>
+      <w:pPr>
+        <w:rPr>
+          <w:sz w:val="26"/>
+          <w:szCs w:val="26"/>
+        </w:rPr>
+      </w:pPr>
+    </w:p>
+    <w:p>
+      <w:pPr>
+        <w:rPr>
+          <w:sz w:val="26"/>
+          <w:szCs w:val="26"/>
+        </w:rPr>
+      </w:pPr>
+      <w:r>
+        <w:rPr>
+          <w:noProof/>
+          <w:sz w:val="26"/>
+          <w:szCs w:val="26"/>
+        </w:rPr>
+        <w:lastRenderedPageBreak/>
+        <w:drawing>
+          <wp:inline distT="0" distB="0" distL="0" distR="0" wp14:anchorId="5AB49777" wp14:editId="06FB3928">
+            <wp:extent cx="6116320" cy="2801620"/>
+            <wp:effectExtent l="0" t="0" r="0" b="0"/>
+            <wp:docPr id="15" name="Picture 15"/>
+            <wp:cNvGraphicFramePr>
+              <a:graphicFrameLocks xmlns:a="http://schemas.openxmlformats.org/drawingml/2006/main" noChangeAspect="1"/>
+            </wp:cNvGraphicFramePr>
+            <a:graphic xmlns:a="http://schemas.openxmlformats.org/drawingml/2006/main">
+              <a:graphicData uri="http://schemas.openxmlformats.org/drawingml/2006/picture">
+                <pic:pic xmlns:pic="http://schemas.openxmlformats.org/drawingml/2006/picture">
+                  <pic:nvPicPr>
+                    <pic:cNvPr id="15" name="Picture 15"/>
+                    <pic:cNvPicPr/>
+                  </pic:nvPicPr>
+                  <pic:blipFill>
+                    <a:blip r:embed="rId36">
+                      <a:extLst>
+                        <a:ext uri="{28A0092B-C50C-407E-A947-70E740481C1C}">
+                          <a14:useLocalDpi xmlns:a14="http://schemas.microsoft.com/office/drawing/2010/main" val="0"/>
+                        </a:ext>
+                      </a:extLst>
+                    </a:blip>
+                    <a:stretch>
+                      <a:fillRect/>
+                    </a:stretch>
+                  </pic:blipFill>
+                  <pic:spPr>
+                    <a:xfrm>
+                      <a:off x="0" y="0"/>
+                      <a:ext cx="6116320" cy="2801620"/>
+                    </a:xfrm>
+                    <a:prstGeom prst="rect">
+                      <a:avLst/>
+                    </a:prstGeom>
+                  </pic:spPr>
+                </pic:pic>
+              </a:graphicData>
+            </a:graphic>
+          </wp:inline>
+        </w:drawing>
+      </w:r>
+    </w:p>
+    <w:p>
+      <w:pPr>
+        <w:rPr>
+          <w:sz w:val="26"/>
+          <w:szCs w:val="26"/>
+        </w:rPr>
+      </w:pPr>
+      <w:r>
+        <w:rPr>
+          <w:sz w:val="26"/>
+          <w:szCs w:val="26"/>
+        </w:rPr>
+        <w:t xml:space="preserve">Khi đã gắn vào trong hàm call API thì sau đó chúng tra sẽ ghi làm để set trạng thái cho loading </w:t>
+      </w:r>
+      <w:r>
+        <w:rPr>
+          <w:sz w:val="26"/>
+          <w:szCs w:val="26"/>
+        </w:rPr>
+        <w:t xml:space="preserve">là gì để có thể hiển thị ra màn hình </w:t>
+      </w:r>
+    </w:p>
+    <w:p>
+      <w:pPr>
+        <w:rPr>
+          <w:sz w:val="26"/>
+          <w:szCs w:val="26"/>
+        </w:rPr>
+      </w:pPr>
+    </w:p>
+    <w:p>
+      <w:pPr>
+        <w:rPr>
+          <w:sz w:val="26"/>
+          <w:szCs w:val="26"/>
+        </w:rPr>
+      </w:pPr>
+      <w:r>
+        <w:rPr>
+          <w:noProof/>
+          <w:sz w:val="26"/>
+          <w:szCs w:val="26"/>
+        </w:rPr>
+        <w:drawing>
+          <wp:inline distT="0" distB="0" distL="0" distR="0" wp14:anchorId="0DB7F3B8" wp14:editId="12E72C29">
+            <wp:extent cx="6116320" cy="1971675"/>
+            <wp:effectExtent l="0" t="0" r="0" b="9525"/>
+            <wp:docPr id="18" name="Picture 18"/>
+            <wp:cNvGraphicFramePr>
+              <a:graphicFrameLocks xmlns:a="http://schemas.openxmlformats.org/drawingml/2006/main" noChangeAspect="1"/>
+            </wp:cNvGraphicFramePr>
+            <a:graphic xmlns:a="http://schemas.openxmlformats.org/drawingml/2006/main">
+              <a:graphicData uri="http://schemas.openxmlformats.org/drawingml/2006/picture">
+                <pic:pic xmlns:pic="http://schemas.openxmlformats.org/drawingml/2006/picture">
+                  <pic:nvPicPr>
+                    <pic:cNvPr id="18" name="Picture 18"/>
+                    <pic:cNvPicPr/>
+                  </pic:nvPicPr>
+                  <pic:blipFill>
+                    <a:blip r:embed="rId37">
+                      <a:extLst>
+                        <a:ext uri="{28A0092B-C50C-407E-A947-70E740481C1C}">
+                          <a14:useLocalDpi xmlns:a14="http://schemas.microsoft.com/office/drawing/2010/main" val="0"/>
+                        </a:ext>
+                      </a:extLst>
+                    </a:blip>
+                    <a:stretch>
+                      <a:fillRect/>
+                    </a:stretch>
+                  </pic:blipFill>
+                  <pic:spPr>
+                    <a:xfrm>
+                      <a:off x="0" y="0"/>
+                      <a:ext cx="6116320" cy="1971675"/>
+                    </a:xfrm>
+                    <a:prstGeom prst="rect">
+                      <a:avLst/>
+                    </a:prstGeom>
+                  </pic:spPr>
+                </pic:pic>
+              </a:graphicData>
+            </a:graphic>
+          </wp:inline>
+        </w:drawing>
+      </w:r>
+    </w:p>
+    <w:p>
+      <w:pPr>
+        <w:rPr>
+          <w:sz w:val="26"/>
+          <w:szCs w:val="26"/>
+        </w:rPr>
+      </w:pPr>
     </w:p>
     <w:p>
       <w:pPr>
@@ -28285,7 +28522,7 @@
                     <pic:cNvPicPr/>
                   </pic:nvPicPr>
                   <pic:blipFill>
-                    <a:blip r:embed="rId35" cstate="print">
+                    <a:blip r:embed="rId38" cstate="print">
                       <a:extLst>
                         <a:ext uri="{28A0092B-C50C-407E-A947-70E740481C1C}">
                           <a14:useLocalDpi xmlns:a14="http://schemas.microsoft.com/office/drawing/2010/main" val="0"/>
@@ -28421,7 +28658,7 @@
                     <pic:cNvPicPr/>
                   </pic:nvPicPr>
                   <pic:blipFill>
-                    <a:blip r:embed="rId36" cstate="print">
+                    <a:blip r:embed="rId39" cstate="print">
                       <a:extLst>
                         <a:ext uri="{28A0092B-C50C-407E-A947-70E740481C1C}">
                           <a14:useLocalDpi xmlns:a14="http://schemas.microsoft.com/office/drawing/2010/main" val="0"/>
@@ -28551,7 +28788,7 @@
                     <pic:cNvPicPr/>
                   </pic:nvPicPr>
                   <pic:blipFill>
-                    <a:blip r:embed="rId37" cstate="print">
+                    <a:blip r:embed="rId40" cstate="print">
                       <a:extLst>
                         <a:ext uri="{28A0092B-C50C-407E-A947-70E740481C1C}">
                           <a14:useLocalDpi xmlns:a14="http://schemas.microsoft.com/office/drawing/2010/main" val="0"/>
@@ -28624,7 +28861,7 @@
                     <pic:cNvPicPr/>
                   </pic:nvPicPr>
                   <pic:blipFill>
-                    <a:blip r:embed="rId38" cstate="print">
+                    <a:blip r:embed="rId41" cstate="print">
                       <a:extLst>
                         <a:ext uri="{28A0092B-C50C-407E-A947-70E740481C1C}">
                           <a14:useLocalDpi xmlns:a14="http://schemas.microsoft.com/office/drawing/2010/main" val="0"/>
@@ -28775,7 +29012,7 @@
                     <pic:cNvPicPr/>
                   </pic:nvPicPr>
                   <pic:blipFill>
-                    <a:blip r:embed="rId39" cstate="print">
+                    <a:blip r:embed="rId42" cstate="print">
                       <a:extLst>
                         <a:ext uri="{28A0092B-C50C-407E-A947-70E740481C1C}">
                           <a14:useLocalDpi xmlns:a14="http://schemas.microsoft.com/office/drawing/2010/main" val="0"/>
@@ -28803,8 +29040,8 @@
       </w:r>
     </w:p>
     <w:sectPr>
-      <w:footerReference w:type="even" r:id="rId40"/>
-      <w:footerReference w:type="default" r:id="rId41"/>
+      <w:footerReference w:type="even" r:id="rId43"/>
+      <w:footerReference w:type="default" r:id="rId44"/>
       <w:pgSz w:w="11900" w:h="16840"/>
       <w:pgMar w:top="1134" w:right="1134" w:bottom="1134" w:left="1134" w:header="709" w:footer="709" w:gutter="0"/>
       <w:pgNumType w:start="1"/>
@@ -30712,28 +30949,28 @@
 </file>
 
 <file path=customXml/item1.xml><?xml version="1.0" encoding="utf-8"?>
-<b:Sources xmlns:b="http://schemas.openxmlformats.org/officeDocument/2006/bibliography" xmlns="http://schemas.openxmlformats.org/officeDocument/2006/bibliography" SelectedStyle="\APASixthEditionOfficeOnline.xsl" StyleName="APA" Version="6"/>
-</file>
-
-<file path=customXml/item2.xml><?xml version="1.0" encoding="utf-8"?>
 <go:gDocsCustomXmlDataStorage xmlns:go="http://customooxmlschemas.google.com/" xmlns:r="http://schemas.openxmlformats.org/officeDocument/2006/relationships">
   <go:docsCustomData xmlns:go="http://customooxmlschemas.google.com/" roundtripDataSignature="AMtx7miXTtyeROEpkx7HznQ9qfpKe7IrOw==">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</go:docsCustomData>
 </go:gDocsCustomXmlDataStorage>
 </file>
 
-<file path=customXml/itemProps1.xml><?xml version="1.0" encoding="utf-8"?>
-<ds:datastoreItem xmlns:ds="http://schemas.openxmlformats.org/officeDocument/2006/customXml" ds:itemID="{1CE1E8FE-FBB2-46BB-9E81-04542D96B2F3}">
-  <ds:schemaRefs>
-    <ds:schemaRef ds:uri="http://schemas.openxmlformats.org/officeDocument/2006/bibliography"/>
-  </ds:schemaRefs>
-</ds:datastoreItem>
+<file path=customXml/item2.xml><?xml version="1.0" encoding="utf-8"?>
+<b:Sources xmlns:b="http://schemas.openxmlformats.org/officeDocument/2006/bibliography" xmlns="http://schemas.openxmlformats.org/officeDocument/2006/bibliography" SelectedStyle="\APASixthEditionOfficeOnline.xsl" StyleName="APA" Version="6"/>
 </file>
 
-<file path=customXml/itemProps2.xml><?xml version="1.0" encoding="utf-8"?>
+<file path=customXml/itemProps1.xml><?xml version="1.0" encoding="utf-8"?>
 <ds:datastoreItem xmlns:ds="http://schemas.openxmlformats.org/officeDocument/2006/customXml" ds:itemID="{11111111-1234-1234-1234-123412341234}">
   <ds:schemaRefs>
     <ds:schemaRef ds:uri="http://customooxmlschemas.google.com/"/>
     <ds:schemaRef ds:uri="http://schemas.openxmlformats.org/officeDocument/2006/relationships"/>
   </ds:schemaRefs>
 </ds:datastoreItem>
+</file>
+
+<file path=customXml/itemProps2.xml><?xml version="1.0" encoding="utf-8"?>
+<ds:datastoreItem xmlns:ds="http://schemas.openxmlformats.org/officeDocument/2006/customXml" ds:itemID="{1CE1E8FE-FBB2-46BB-9E81-04542D96B2F3}">
+  <ds:schemaRefs>
+    <ds:schemaRef ds:uri="http://schemas.openxmlformats.org/officeDocument/2006/bibliography"/>
+  </ds:schemaRefs>
+</ds:datastoreItem>
 </file>
</xml_diff>